<commit_message>
can multiply cells, parse every strings for calculs, ident correctly total in cells.
</commit_message>
<xml_diff>
--- a/DevisVierge.docx
+++ b/DevisVierge.docx
@@ -613,30 +613,40 @@
                 <w:vertAlign w:val="superscript"/>
               </w:rPr>
             </w:pPr>
-            <w:proofErr w:type="spellStart"/>
             <w:r>
               <w:t>L’ens</w:t>
             </w:r>
-            <w:proofErr w:type="spellEnd"/>
-          </w:p>
-        </w:tc>
-        <w:tc>
-          <w:tcPr>
-            <w:tcW w:w="1418" w:type="dxa"/>
-            <w:tcBorders>
-              <w:top w:val="nil"/>
-              <w:left w:val="nil"/>
-              <w:bottom w:val="nil"/>
-              <w:right w:val="nil"/>
-            </w:tcBorders>
-            <w:shd w:val="clear" w:color="auto" w:fill="FFFFFF"/>
-          </w:tcPr>
-          <w:p>
-            <w:pPr>
-              <w:ind w:firstLine="243"/>
-            </w:pPr>
+          </w:p>
+        </w:tc>
+        <w:tc>
+          <w:tcPr>
+            <w:tcW w:w="1418" w:type="dxa"/>
+            <w:tcBorders>
+              <w:top w:val="nil"/>
+              <w:left w:val="nil"/>
+              <w:bottom w:val="nil"/>
+              <w:right w:val="nil"/>
+            </w:tcBorders>
+            <w:shd w:val="clear" w:color="auto" w:fill="FFFFFF"/>
+          </w:tcPr>
+          <w:p>
             <w:r>
-              <w:t xml:space="preserve">       5,00</w:t>
+              <w:t xml:space="preserve">     </w:t>
+            </w:r>
+            <w:r>
+              <w:t>5</w:t>
+            </w:r>
+            <w:r>
+              <w:t>0</w:t>
+            </w:r>
+            <w:r>
+              <w:t>0</w:t>
+            </w:r>
+            <w:r>
+              <w:t>,0</w:t>
+            </w:r>
+            <w:r>
+              <w:t>5</w:t>
             </w:r>
           </w:p>
         </w:tc>
@@ -933,11 +943,9 @@
             <w:pPr>
               <w:ind w:firstLine="243"/>
             </w:pPr>
-            <w:proofErr w:type="spellStart"/>
             <w:r>
               <w:t>L’ens</w:t>
             </w:r>
-            <w:proofErr w:type="spellEnd"/>
           </w:p>
         </w:tc>
         <w:tc>
@@ -8620,15 +8628,7 @@
           </w:tcPr>
           <w:p>
             <w:r>
-              <w:t xml:space="preserve">         </w:t>
-            </w:r>
-            <w:proofErr w:type="gramStart"/>
-            <w:r>
-              <w:t>attention</w:t>
-            </w:r>
-            <w:proofErr w:type="gramEnd"/>
-            <w:r>
-              <w:t>, merci de nous réexpédier un exemplaire signé.</w:t>
+              <w:t xml:space="preserve">         attention, merci de nous réexpédier un exemplaire signé.</w:t>
             </w:r>
           </w:p>
         </w:tc>
@@ -8855,17 +8855,8 @@
                 <w:sz w:val="22"/>
                 <w:szCs w:val="22"/>
               </w:rPr>
-              <w:t xml:space="preserve">   </w:t>
+              <w:t xml:space="preserve">   signé</w:t>
             </w:r>
-            <w:proofErr w:type="gramStart"/>
-            <w:r>
-              <w:rPr>
-                <w:sz w:val="22"/>
-                <w:szCs w:val="22"/>
-              </w:rPr>
-              <w:t>signé</w:t>
-            </w:r>
-            <w:proofErr w:type="gramEnd"/>
             <w:r>
               <w:rPr>
                 <w:sz w:val="22"/>
@@ -8919,23 +8910,7 @@
                 <w:sz w:val="22"/>
                 <w:szCs w:val="22"/>
               </w:rPr>
-              <w:t xml:space="preserve">   </w:t>
-            </w:r>
-            <w:proofErr w:type="gramStart"/>
-            <w:r>
-              <w:rPr>
-                <w:sz w:val="22"/>
-                <w:szCs w:val="22"/>
-              </w:rPr>
-              <w:t>joignez</w:t>
-            </w:r>
-            <w:proofErr w:type="gramEnd"/>
-            <w:r>
-              <w:rPr>
-                <w:sz w:val="22"/>
-                <w:szCs w:val="22"/>
-              </w:rPr>
-              <w:t xml:space="preserve"> pas d’acompte le chantier ne sera pas pris en compte dans</w:t>
+              <w:t xml:space="preserve">   joignez pas d’acompte le chantier ne sera pas pris en compte dans</w:t>
             </w:r>
           </w:p>
         </w:tc>
@@ -8964,21 +8939,12 @@
               </w:rPr>
               <w:t xml:space="preserve">   </w:t>
             </w:r>
-            <w:proofErr w:type="gramStart"/>
             <w:r>
               <w:rPr>
                 <w:sz w:val="22"/>
                 <w:szCs w:val="22"/>
               </w:rPr>
-              <w:t>le</w:t>
-            </w:r>
-            <w:proofErr w:type="gramEnd"/>
-            <w:r>
-              <w:rPr>
-                <w:sz w:val="22"/>
-                <w:szCs w:val="22"/>
-              </w:rPr>
-              <w:t xml:space="preserve"> planning</w:t>
+              <w:t>le planning</w:t>
             </w:r>
           </w:p>
         </w:tc>

</xml_diff>

<commit_message>
space correctly for big numbers.
</commit_message>
<xml_diff>
--- a/DevisVierge.docx
+++ b/DevisVierge.docx
@@ -614,7 +614,7 @@
               </w:rPr>
             </w:pPr>
             <w:r>
-              <w:t>L’ens</w:t>
+              <w:t>1,00 U</w:t>
             </w:r>
           </w:p>
         </w:tc>
@@ -631,10 +631,16 @@
           </w:tcPr>
           <w:p>
             <w:r>
-              <w:t xml:space="preserve">     </w:t>
+              <w:t xml:space="preserve">    </w:t>
             </w:r>
             <w:r>
               <w:t>5</w:t>
+            </w:r>
+            <w:r>
+              <w:t xml:space="preserve"> </w:t>
+            </w:r>
+            <w:r>
+              <w:t>0</w:t>
             </w:r>
             <w:r>
               <w:t>0</w:t>
@@ -943,9 +949,11 @@
             <w:pPr>
               <w:ind w:firstLine="243"/>
             </w:pPr>
+            <w:proofErr w:type="spellStart"/>
             <w:r>
               <w:t>L’ens</w:t>
             </w:r>
+            <w:proofErr w:type="spellEnd"/>
           </w:p>
         </w:tc>
         <w:tc>
@@ -8628,7 +8636,15 @@
           </w:tcPr>
           <w:p>
             <w:r>
-              <w:t xml:space="preserve">         attention, merci de nous réexpédier un exemplaire signé.</w:t>
+              <w:t xml:space="preserve">         </w:t>
+            </w:r>
+            <w:proofErr w:type="gramStart"/>
+            <w:r>
+              <w:t>attention</w:t>
+            </w:r>
+            <w:proofErr w:type="gramEnd"/>
+            <w:r>
+              <w:t>, merci de nous réexpédier un exemplaire signé.</w:t>
             </w:r>
           </w:p>
         </w:tc>
@@ -8855,8 +8871,17 @@
                 <w:sz w:val="22"/>
                 <w:szCs w:val="22"/>
               </w:rPr>
-              <w:t xml:space="preserve">   signé</w:t>
+              <w:t xml:space="preserve">   </w:t>
             </w:r>
+            <w:proofErr w:type="gramStart"/>
+            <w:r>
+              <w:rPr>
+                <w:sz w:val="22"/>
+                <w:szCs w:val="22"/>
+              </w:rPr>
+              <w:t>signé</w:t>
+            </w:r>
+            <w:proofErr w:type="gramEnd"/>
             <w:r>
               <w:rPr>
                 <w:sz w:val="22"/>
@@ -8910,7 +8935,23 @@
                 <w:sz w:val="22"/>
                 <w:szCs w:val="22"/>
               </w:rPr>
-              <w:t xml:space="preserve">   joignez pas d’acompte le chantier ne sera pas pris en compte dans</w:t>
+              <w:t xml:space="preserve">   </w:t>
+            </w:r>
+            <w:proofErr w:type="gramStart"/>
+            <w:r>
+              <w:rPr>
+                <w:sz w:val="22"/>
+                <w:szCs w:val="22"/>
+              </w:rPr>
+              <w:t>joignez</w:t>
+            </w:r>
+            <w:proofErr w:type="gramEnd"/>
+            <w:r>
+              <w:rPr>
+                <w:sz w:val="22"/>
+                <w:szCs w:val="22"/>
+              </w:rPr>
+              <w:t xml:space="preserve"> pas d’acompte le chantier ne sera pas pris en compte dans</w:t>
             </w:r>
           </w:p>
         </w:tc>
@@ -8939,12 +8980,21 @@
               </w:rPr>
               <w:t xml:space="preserve">   </w:t>
             </w:r>
+            <w:proofErr w:type="gramStart"/>
             <w:r>
               <w:rPr>
                 <w:sz w:val="22"/>
                 <w:szCs w:val="22"/>
               </w:rPr>
-              <w:t>le planning</w:t>
+              <w:t>le</w:t>
+            </w:r>
+            <w:proofErr w:type="gramEnd"/>
+            <w:r>
+              <w:rPr>
+                <w:sz w:val="22"/>
+                <w:szCs w:val="22"/>
+              </w:rPr>
+              <w:t xml:space="preserve"> planning</w:t>
             </w:r>
           </w:p>
         </w:tc>

</xml_diff>

<commit_message>
finished need to do tests indent not perfect
</commit_message>
<xml_diff>
--- a/DevisVierge.docx
+++ b/DevisVierge.docx
@@ -522,6 +522,9 @@
             <w:pPr>
               <w:ind w:firstLine="243"/>
             </w:pPr>
+            <w:r>
+              <w:t xml:space="preserve">         </w:t>
+            </w:r>
           </w:p>
         </w:tc>
         <w:tc>
@@ -637,18 +640,6 @@
               <w:t>5</w:t>
             </w:r>
             <w:r>
-              <w:t xml:space="preserve"> </w:t>
-            </w:r>
-            <w:r>
-              <w:t>0</w:t>
-            </w:r>
-            <w:r>
-              <w:t>0</w:t>
-            </w:r>
-            <w:r>
-              <w:t>0</w:t>
-            </w:r>
-            <w:r>
               <w:t>,0</w:t>
             </w:r>
             <w:r>
@@ -669,7 +660,7 @@
           </w:tcPr>
           <w:p>
             <w:r>
-              <w:t xml:space="preserve">     </w:t>
+              <w:t xml:space="preserve">  </w:t>
             </w:r>
           </w:p>
         </w:tc>
@@ -829,17 +820,8 @@
             <w:shd w:val="clear" w:color="auto" w:fill="FFFFFF"/>
           </w:tcPr>
           <w:p>
-            <w:pPr>
-              <w:ind w:firstLine="283"/>
-            </w:pPr>
             <w:r>
-              <w:t xml:space="preserve">       </w:t>
-            </w:r>
-            <w:r>
-              <w:t>5</w:t>
-            </w:r>
-            <w:r>
-              <w:t>,00 €</w:t>
+              <w:t xml:space="preserve">    </w:t>
             </w:r>
           </w:p>
         </w:tc>
@@ -949,11 +931,9 @@
             <w:pPr>
               <w:ind w:firstLine="243"/>
             </w:pPr>
-            <w:proofErr w:type="spellStart"/>
             <w:r>
               <w:t>L’ens</w:t>
             </w:r>
-            <w:proofErr w:type="spellEnd"/>
           </w:p>
         </w:tc>
         <w:tc>
@@ -994,17 +974,8 @@
             <w:shd w:val="clear" w:color="auto" w:fill="FFFFFF"/>
           </w:tcPr>
           <w:p>
-            <w:pPr>
-              <w:ind w:firstLine="283"/>
-            </w:pPr>
             <w:r>
-              <w:t xml:space="preserve">   </w:t>
-            </w:r>
-            <w:r>
-              <w:t>225</w:t>
-            </w:r>
-            <w:r>
-              <w:t>,00 €</w:t>
+              <w:t xml:space="preserve">    </w:t>
             </w:r>
           </w:p>
         </w:tc>
@@ -7829,7 +7800,6 @@
           </w:tcPr>
           <w:p>
             <w:pPr>
-              <w:ind w:firstLine="243"/>
               <w:rPr>
                 <w:color w:val="FF0000"/>
               </w:rPr>
@@ -7866,7 +7836,19 @@
               <w:rPr>
                 <w:color w:val="FF0000"/>
               </w:rPr>
-              <w:t xml:space="preserve"> 10,00 </w:t>
+              <w:t xml:space="preserve"> </w:t>
+            </w:r>
+            <w:r>
+              <w:rPr>
+                <w:color w:val="FF0000"/>
+              </w:rPr>
+              <w:t>2</w:t>
+            </w:r>
+            <w:r>
+              <w:rPr>
+                <w:color w:val="FF0000"/>
+              </w:rPr>
+              <w:t xml:space="preserve">0,00 </w:t>
             </w:r>
             <w:r>
               <w:rPr>
@@ -8636,15 +8618,7 @@
           </w:tcPr>
           <w:p>
             <w:r>
-              <w:t xml:space="preserve">         </w:t>
-            </w:r>
-            <w:proofErr w:type="gramStart"/>
-            <w:r>
-              <w:t>attention</w:t>
-            </w:r>
-            <w:proofErr w:type="gramEnd"/>
-            <w:r>
-              <w:t>, merci de nous réexpédier un exemplaire signé.</w:t>
+              <w:t xml:space="preserve">         attention, merci de nous réexpédier un exemplaire signé.</w:t>
             </w:r>
           </w:p>
         </w:tc>
@@ -8871,17 +8845,8 @@
                 <w:sz w:val="22"/>
                 <w:szCs w:val="22"/>
               </w:rPr>
-              <w:t xml:space="preserve">   </w:t>
+              <w:t xml:space="preserve">   signé</w:t>
             </w:r>
-            <w:proofErr w:type="gramStart"/>
-            <w:r>
-              <w:rPr>
-                <w:sz w:val="22"/>
-                <w:szCs w:val="22"/>
-              </w:rPr>
-              <w:t>signé</w:t>
-            </w:r>
-            <w:proofErr w:type="gramEnd"/>
             <w:r>
               <w:rPr>
                 <w:sz w:val="22"/>
@@ -8935,23 +8900,7 @@
                 <w:sz w:val="22"/>
                 <w:szCs w:val="22"/>
               </w:rPr>
-              <w:t xml:space="preserve">   </w:t>
-            </w:r>
-            <w:proofErr w:type="gramStart"/>
-            <w:r>
-              <w:rPr>
-                <w:sz w:val="22"/>
-                <w:szCs w:val="22"/>
-              </w:rPr>
-              <w:t>joignez</w:t>
-            </w:r>
-            <w:proofErr w:type="gramEnd"/>
-            <w:r>
-              <w:rPr>
-                <w:sz w:val="22"/>
-                <w:szCs w:val="22"/>
-              </w:rPr>
-              <w:t xml:space="preserve"> pas d’acompte le chantier ne sera pas pris en compte dans</w:t>
+              <w:t xml:space="preserve">   joignez pas d’acompte le chantier ne sera pas pris en compte dans</w:t>
             </w:r>
           </w:p>
         </w:tc>
@@ -8980,21 +8929,12 @@
               </w:rPr>
               <w:t xml:space="preserve">   </w:t>
             </w:r>
-            <w:proofErr w:type="gramStart"/>
             <w:r>
               <w:rPr>
                 <w:sz w:val="22"/>
                 <w:szCs w:val="22"/>
               </w:rPr>
-              <w:t>le</w:t>
-            </w:r>
-            <w:proofErr w:type="gramEnd"/>
-            <w:r>
-              <w:rPr>
-                <w:sz w:val="22"/>
-                <w:szCs w:val="22"/>
-              </w:rPr>
-              <w:t xml:space="preserve"> planning</w:t>
+              <w:t>le planning</w:t>
             </w:r>
           </w:p>
         </w:tc>

</xml_diff>